<commit_message>
Update Algebra main page
</commit_message>
<xml_diff>
--- a/Algebra/MAT_061-26-Lesson_26.docx
+++ b/Algebra/MAT_061-26-Lesson_26.docx
@@ -291,7 +291,7 @@
         <w:sectPr>
           <w:footerReference w:type="default" r:id="rId7"/>
           <w:pgSz w:w="12240" w:h="15840"/>
-          <w:pgMar w:top="720" w:right="720" w:bottom="720" w:left="1440" w:header="720" w:footer="720" w:gutter="0"/>
+          <w:pgMar w:top="720" w:right="720" w:bottom="720" w:left="720" w:header="720" w:footer="288" w:gutter="0"/>
           <w:cols w:space="720"/>
           <w:docGrid w:linePitch="360"/>
         </w:sectPr>
@@ -337,19 +337,7 @@
           <w:rPr>
             <w:rFonts w:ascii="Cambria Math" w:hAnsi="Cambria Math"/>
           </w:rPr>
-          <m:t>+10</m:t>
-        </m:r>
-        <m:r>
-          <w:rPr>
-            <w:rFonts w:ascii="Cambria Math" w:hAnsi="Cambria Math"/>
-          </w:rPr>
-          <m:t>v</m:t>
-        </m:r>
-        <m:r>
-          <w:rPr>
-            <w:rFonts w:ascii="Cambria Math" w:hAnsi="Cambria Math"/>
-          </w:rPr>
-          <m:t>+4</m:t>
+          <m:t>+10v+4</m:t>
         </m:r>
       </m:oMath>
     </w:p>
@@ -435,7 +423,7 @@
         <w:sectPr>
           <w:type w:val="continuous"/>
           <w:pgSz w:w="12240" w:h="15840"/>
-          <w:pgMar w:top="720" w:right="720" w:bottom="720" w:left="1440" w:header="720" w:footer="720" w:gutter="0"/>
+          <w:pgMar w:top="720" w:right="720" w:bottom="720" w:left="720" w:header="720" w:footer="720" w:gutter="0"/>
           <w:cols w:num="2" w:space="720"/>
           <w:docGrid w:linePitch="360"/>
         </w:sectPr>
@@ -464,7 +452,7 @@
         <w:sectPr>
           <w:type w:val="continuous"/>
           <w:pgSz w:w="12240" w:h="15840"/>
-          <w:pgMar w:top="720" w:right="720" w:bottom="720" w:left="1440" w:header="720" w:footer="720" w:gutter="0"/>
+          <w:pgMar w:top="720" w:right="720" w:bottom="720" w:left="720" w:header="720" w:footer="720" w:gutter="0"/>
           <w:cols w:space="720"/>
           <w:docGrid w:linePitch="360"/>
         </w:sectPr>
@@ -577,7 +565,7 @@
         <w:sectPr>
           <w:type w:val="continuous"/>
           <w:pgSz w:w="12240" w:h="15840"/>
-          <w:pgMar w:top="720" w:right="720" w:bottom="720" w:left="1440" w:header="720" w:footer="720" w:gutter="0"/>
+          <w:pgMar w:top="720" w:right="720" w:bottom="720" w:left="720" w:header="720" w:footer="720" w:gutter="0"/>
           <w:cols w:num="2" w:space="720"/>
           <w:docGrid w:linePitch="360"/>
         </w:sectPr>
@@ -622,7 +610,7 @@
         <w:sectPr>
           <w:type w:val="continuous"/>
           <w:pgSz w:w="12240" w:h="15840"/>
-          <w:pgMar w:top="720" w:right="720" w:bottom="720" w:left="1440" w:header="720" w:footer="720" w:gutter="0"/>
+          <w:pgMar w:top="720" w:right="720" w:bottom="720" w:left="720" w:header="720" w:footer="720" w:gutter="0"/>
           <w:cols w:space="720"/>
           <w:docGrid w:linePitch="360"/>
         </w:sectPr>
@@ -775,7 +763,7 @@
         <w:sectPr>
           <w:type w:val="continuous"/>
           <w:pgSz w:w="12240" w:h="15840"/>
-          <w:pgMar w:top="720" w:right="720" w:bottom="720" w:left="1440" w:header="720" w:footer="720" w:gutter="0"/>
+          <w:pgMar w:top="720" w:right="720" w:bottom="720" w:left="720" w:header="720" w:footer="720" w:gutter="0"/>
           <w:cols w:num="2" w:space="720"/>
           <w:docGrid w:linePitch="360"/>
         </w:sectPr>
@@ -916,7 +904,7 @@
         <w:sectPr>
           <w:type w:val="continuous"/>
           <w:pgSz w:w="12240" w:h="15840"/>
-          <w:pgMar w:top="720" w:right="720" w:bottom="720" w:left="1440" w:header="720" w:footer="720" w:gutter="0"/>
+          <w:pgMar w:top="720" w:right="720" w:bottom="720" w:left="720" w:header="720" w:footer="720" w:gutter="0"/>
           <w:cols w:space="720"/>
           <w:docGrid w:linePitch="360"/>
         </w:sectPr>
@@ -1040,7 +1028,7 @@
         <w:sectPr>
           <w:type w:val="continuous"/>
           <w:pgSz w:w="12240" w:h="15840"/>
-          <w:pgMar w:top="720" w:right="720" w:bottom="720" w:left="1440" w:header="720" w:footer="720" w:gutter="0"/>
+          <w:pgMar w:top="720" w:right="720" w:bottom="720" w:left="720" w:header="720" w:footer="720" w:gutter="0"/>
           <w:cols w:num="2" w:space="720"/>
           <w:docGrid w:linePitch="360"/>
         </w:sectPr>
@@ -1161,7 +1149,7 @@
         <w:sectPr>
           <w:type w:val="continuous"/>
           <w:pgSz w:w="12240" w:h="15840"/>
-          <w:pgMar w:top="720" w:right="720" w:bottom="720" w:left="1440" w:header="720" w:footer="720" w:gutter="0"/>
+          <w:pgMar w:top="720" w:right="720" w:bottom="720" w:left="720" w:header="720" w:footer="288" w:gutter="0"/>
           <w:cols w:num="2" w:space="720"/>
           <w:docGrid w:linePitch="360"/>
         </w:sectPr>
@@ -1325,7 +1313,7 @@
         <w:sectPr>
           <w:type w:val="continuous"/>
           <w:pgSz w:w="12240" w:h="15840"/>
-          <w:pgMar w:top="720" w:right="720" w:bottom="720" w:left="1440" w:header="720" w:footer="720" w:gutter="0"/>
+          <w:pgMar w:top="720" w:right="720" w:bottom="720" w:left="720" w:header="720" w:footer="720" w:gutter="0"/>
           <w:cols w:space="720"/>
           <w:docGrid w:linePitch="360"/>
         </w:sectPr>
@@ -1466,7 +1454,7 @@
         <w:sectPr>
           <w:type w:val="continuous"/>
           <w:pgSz w:w="12240" w:h="15840"/>
-          <w:pgMar w:top="720" w:right="720" w:bottom="720" w:left="1440" w:header="720" w:footer="720" w:gutter="0"/>
+          <w:pgMar w:top="720" w:right="720" w:bottom="720" w:left="720" w:header="720" w:footer="720" w:gutter="0"/>
           <w:cols w:num="2" w:space="720"/>
           <w:docGrid w:linePitch="360"/>
         </w:sectPr>
@@ -1546,7 +1534,7 @@
         <w:sectPr>
           <w:type w:val="continuous"/>
           <w:pgSz w:w="12240" w:h="15840"/>
-          <w:pgMar w:top="720" w:right="720" w:bottom="720" w:left="1440" w:header="720" w:footer="720" w:gutter="0"/>
+          <w:pgMar w:top="720" w:right="720" w:bottom="720" w:left="720" w:header="720" w:footer="720" w:gutter="0"/>
           <w:cols w:space="720"/>
           <w:docGrid w:linePitch="360"/>
         </w:sectPr>
@@ -1658,7 +1646,7 @@
         <w:sectPr>
           <w:type w:val="continuous"/>
           <w:pgSz w:w="12240" w:h="15840"/>
-          <w:pgMar w:top="720" w:right="720" w:bottom="720" w:left="1440" w:header="720" w:footer="720" w:gutter="0"/>
+          <w:pgMar w:top="720" w:right="720" w:bottom="720" w:left="720" w:header="720" w:footer="720" w:gutter="0"/>
           <w:cols w:num="2" w:space="720"/>
           <w:docGrid w:linePitch="360"/>
         </w:sectPr>
@@ -1804,7 +1792,7 @@
         <w:sectPr>
           <w:type w:val="continuous"/>
           <w:pgSz w:w="12240" w:h="15840"/>
-          <w:pgMar w:top="720" w:right="720" w:bottom="720" w:left="1440" w:header="720" w:footer="720" w:gutter="0"/>
+          <w:pgMar w:top="720" w:right="720" w:bottom="720" w:left="720" w:header="720" w:footer="720" w:gutter="0"/>
           <w:cols w:num="2" w:space="720"/>
           <w:docGrid w:linePitch="360"/>
         </w:sectPr>
@@ -1907,7 +1895,7 @@
         <w:sectPr>
           <w:type w:val="continuous"/>
           <w:pgSz w:w="12240" w:h="15840"/>
-          <w:pgMar w:top="720" w:right="720" w:bottom="720" w:left="1440" w:header="720" w:footer="720" w:gutter="0"/>
+          <w:pgMar w:top="720" w:right="720" w:bottom="432" w:left="720" w:header="720" w:footer="288" w:gutter="0"/>
           <w:cols w:space="720"/>
           <w:docGrid w:linePitch="360"/>
         </w:sectPr>
@@ -2027,7 +2015,7 @@
         <w:sectPr>
           <w:type w:val="continuous"/>
           <w:pgSz w:w="12240" w:h="15840"/>
-          <w:pgMar w:top="720" w:right="720" w:bottom="720" w:left="1440" w:header="720" w:footer="720" w:gutter="0"/>
+          <w:pgMar w:top="720" w:right="720" w:bottom="720" w:left="720" w:header="720" w:footer="720" w:gutter="0"/>
           <w:cols w:num="2" w:space="720"/>
           <w:docGrid w:linePitch="360"/>
         </w:sectPr>
@@ -2056,7 +2044,7 @@
         <w:sectPr>
           <w:type w:val="continuous"/>
           <w:pgSz w:w="12240" w:h="15840"/>
-          <w:pgMar w:top="720" w:right="720" w:bottom="720" w:left="1440" w:header="720" w:footer="720" w:gutter="0"/>
+          <w:pgMar w:top="720" w:right="720" w:bottom="720" w:left="720" w:header="720" w:footer="720" w:gutter="0"/>
           <w:cols w:space="720"/>
           <w:docGrid w:linePitch="360"/>
         </w:sectPr>
@@ -2129,7 +2117,7 @@
         <w:sectPr>
           <w:type w:val="continuous"/>
           <w:pgSz w:w="12240" w:h="15840"/>
-          <w:pgMar w:top="720" w:right="720" w:bottom="720" w:left="1440" w:header="720" w:footer="720" w:gutter="0"/>
+          <w:pgMar w:top="720" w:right="720" w:bottom="720" w:left="720" w:header="720" w:footer="720" w:gutter="0"/>
           <w:cols w:num="2" w:space="720"/>
           <w:docGrid w:linePitch="360"/>
         </w:sectPr>
@@ -2306,7 +2294,7 @@
         <w:sectPr>
           <w:type w:val="continuous"/>
           <w:pgSz w:w="12240" w:h="15840"/>
-          <w:pgMar w:top="720" w:right="720" w:bottom="720" w:left="1440" w:header="720" w:footer="720" w:gutter="0"/>
+          <w:pgMar w:top="720" w:right="720" w:bottom="720" w:left="720" w:header="720" w:footer="720" w:gutter="0"/>
           <w:cols w:space="720"/>
           <w:docGrid w:linePitch="360"/>
         </w:sectPr>
@@ -2513,7 +2501,7 @@
         <w:sectPr>
           <w:type w:val="continuous"/>
           <w:pgSz w:w="12240" w:h="15840"/>
-          <w:pgMar w:top="720" w:right="720" w:bottom="720" w:left="1440" w:header="720" w:footer="720" w:gutter="0"/>
+          <w:pgMar w:top="720" w:right="720" w:bottom="720" w:left="720" w:header="720" w:footer="720" w:gutter="0"/>
           <w:cols w:num="2" w:space="720"/>
           <w:docGrid w:linePitch="360"/>
         </w:sectPr>
@@ -2550,7 +2538,7 @@
         <w:sectPr>
           <w:type w:val="continuous"/>
           <w:pgSz w:w="12240" w:h="15840"/>
-          <w:pgMar w:top="720" w:right="720" w:bottom="720" w:left="1440" w:header="720" w:footer="720" w:gutter="0"/>
+          <w:pgMar w:top="720" w:right="720" w:bottom="720" w:left="720" w:header="720" w:footer="720" w:gutter="0"/>
           <w:cols w:space="720"/>
           <w:docGrid w:linePitch="360"/>
         </w:sectPr>
@@ -2665,7 +2653,7 @@
         <w:sectPr>
           <w:type w:val="continuous"/>
           <w:pgSz w:w="12240" w:h="15840"/>
-          <w:pgMar w:top="720" w:right="720" w:bottom="720" w:left="1440" w:header="720" w:footer="720" w:gutter="0"/>
+          <w:pgMar w:top="720" w:right="720" w:bottom="720" w:left="720" w:header="720" w:footer="720" w:gutter="0"/>
           <w:cols w:num="2" w:space="720"/>
           <w:docGrid w:linePitch="360"/>
         </w:sectPr>
@@ -2781,7 +2769,7 @@
         <w:sectPr>
           <w:type w:val="continuous"/>
           <w:pgSz w:w="12240" w:h="15840"/>
-          <w:pgMar w:top="720" w:right="720" w:bottom="720" w:left="1440" w:header="720" w:footer="720" w:gutter="0"/>
+          <w:pgMar w:top="720" w:right="720" w:bottom="720" w:left="720" w:header="720" w:footer="720" w:gutter="0"/>
           <w:cols w:num="2" w:space="720"/>
           <w:docGrid w:linePitch="360"/>
         </w:sectPr>
@@ -2810,7 +2798,7 @@
         <w:sectPr>
           <w:type w:val="continuous"/>
           <w:pgSz w:w="12240" w:h="15840"/>
-          <w:pgMar w:top="720" w:right="720" w:bottom="720" w:left="1440" w:header="720" w:footer="720" w:gutter="0"/>
+          <w:pgMar w:top="720" w:right="720" w:bottom="720" w:left="720" w:header="720" w:footer="720" w:gutter="0"/>
           <w:cols w:space="720"/>
           <w:docGrid w:linePitch="360"/>
         </w:sectPr>
@@ -3031,7 +3019,7 @@
         <w:sectPr>
           <w:type w:val="continuous"/>
           <w:pgSz w:w="12240" w:h="15840"/>
-          <w:pgMar w:top="720" w:right="720" w:bottom="720" w:left="1440" w:header="720" w:footer="720" w:gutter="0"/>
+          <w:pgMar w:top="720" w:right="720" w:bottom="720" w:left="720" w:header="720" w:footer="288" w:gutter="0"/>
           <w:cols w:num="2" w:space="720"/>
           <w:docGrid w:linePitch="360"/>
         </w:sectPr>
@@ -3044,7 +3032,7 @@
           <w:ilvl w:val="0"/>
           <w:numId w:val="8"/>
         </w:numPr>
-        <w:spacing w:after="6600"/>
+        <w:spacing w:after="5280"/>
         <w:contextualSpacing w:val="0"/>
       </w:pPr>
       <m:oMath>
@@ -3095,12 +3083,12 @@
           <w:ilvl w:val="0"/>
           <w:numId w:val="8"/>
         </w:numPr>
-        <w:spacing w:after="6600"/>
+        <w:spacing w:after="5280"/>
         <w:contextualSpacing w:val="0"/>
         <w:sectPr>
           <w:type w:val="continuous"/>
           <w:pgSz w:w="12240" w:h="15840"/>
-          <w:pgMar w:top="720" w:right="720" w:bottom="720" w:left="1440" w:header="720" w:footer="720" w:gutter="0"/>
+          <w:pgMar w:top="720" w:right="720" w:bottom="720" w:left="720" w:header="720" w:footer="720" w:gutter="0"/>
           <w:cols w:num="2" w:space="720"/>
           <w:docGrid w:linePitch="360"/>
         </w:sectPr>
@@ -3152,7 +3140,13 @@
           <w:rPr>
             <w:rFonts w:ascii="Cambria Math" w:eastAsiaTheme="minorEastAsia" w:hAnsi="Cambria Math"/>
           </w:rPr>
-          <m:t>4y</m:t>
+          <m:t>4</m:t>
+        </m:r>
+        <m:r>
+          <w:rPr>
+            <w:rFonts w:ascii="Cambria Math" w:eastAsiaTheme="minorEastAsia" w:hAnsi="Cambria Math"/>
+          </w:rPr>
+          <m:t>y</m:t>
         </m:r>
       </m:oMath>
     </w:p>
@@ -3160,7 +3154,7 @@
     <w:sectPr>
       <w:type w:val="continuous"/>
       <w:pgSz w:w="12240" w:h="15840"/>
-      <w:pgMar w:top="720" w:right="720" w:bottom="720" w:left="1440" w:header="720" w:footer="720" w:gutter="0"/>
+      <w:pgMar w:top="720" w:right="720" w:bottom="720" w:left="720" w:header="720" w:footer="720" w:gutter="0"/>
       <w:cols w:space="720"/>
       <w:docGrid w:linePitch="360"/>
     </w:sectPr>
@@ -3195,6 +3189,141 @@
 
 <file path=word/footer1.xml><?xml version="1.0" encoding="utf-8"?>
 <w:ftr xmlns:wpc="http://schemas.microsoft.com/office/word/2010/wordprocessingCanvas" xmlns:cx="http://schemas.microsoft.com/office/drawing/2014/chartex" xmlns:cx1="http://schemas.microsoft.com/office/drawing/2015/9/8/chartex" xmlns:cx2="http://schemas.microsoft.com/office/drawing/2015/10/21/chartex" xmlns:cx3="http://schemas.microsoft.com/office/drawing/2016/5/9/chartex" xmlns:cx4="http://schemas.microsoft.com/office/drawing/2016/5/10/chartex" xmlns:cx5="http://schemas.microsoft.com/office/drawing/2016/5/11/chartex" xmlns:cx6="http://schemas.microsoft.com/office/drawing/2016/5/12/chartex" xmlns:cx7="http://schemas.microsoft.com/office/drawing/2016/5/13/chartex" xmlns:cx8="http://schemas.microsoft.com/office/drawing/2016/5/14/chartex" xmlns:mc="http://schemas.openxmlformats.org/markup-compatibility/2006" xmlns:aink="http://schemas.microsoft.com/office/drawing/2016/ink" xmlns:am3d="http://schemas.microsoft.com/office/drawing/2017/model3d" xmlns:o="urn:schemas-microsoft-com:office:office" xmlns:r="http://schemas.openxmlformats.org/officeDocument/2006/relationships" xmlns:m="http://schemas.openxmlformats.org/officeDocument/2006/math" xmlns:v="urn:schemas-microsoft-com:vml" xmlns:wp14="http://schemas.microsoft.com/office/word/2010/wordprocessingDrawing" xmlns:wp="http://schemas.openxmlformats.org/drawingml/2006/wordprocessingDrawing" xmlns:w10="urn:schemas-microsoft-com:office:word" xmlns:w="http://schemas.openxmlformats.org/wordprocessingml/2006/main" xmlns:w14="http://schemas.microsoft.com/office/word/2010/wordml" xmlns:w15="http://schemas.microsoft.com/office/word/2012/wordml" xmlns:w16cex="http://schemas.microsoft.com/office/word/2018/wordml/cex" xmlns:w16cid="http://schemas.microsoft.com/office/word/2016/wordml/cid" xmlns:w16="http://schemas.microsoft.com/office/word/2018/wordml" xmlns:w16sdtdh="http://schemas.microsoft.com/office/word/2020/wordml/sdtdatahash" xmlns:w16se="http://schemas.microsoft.com/office/word/2015/wordml/symex" xmlns:wpg="http://schemas.microsoft.com/office/word/2010/wordprocessingGroup" xmlns:wpi="http://schemas.microsoft.com/office/word/2010/wordprocessingInk" xmlns:wne="http://schemas.microsoft.com/office/word/2006/wordml" xmlns:wps="http://schemas.microsoft.com/office/word/2010/wordprocessingShape" mc:Ignorable="w14 w15 w16se w16cid w16 w16cex w16sdtdh wp14">
+  <w:p>
+    <w:pPr>
+      <w:pStyle w:val="Footer"/>
+      <w:rPr>
+        <w:sz w:val="20"/>
+        <w:szCs w:val="20"/>
+      </w:rPr>
+    </w:pPr>
+    <w:r>
+      <w:rPr>
+        <w:sz w:val="20"/>
+        <w:szCs w:val="20"/>
+      </w:rPr>
+      <w:t>This work is licensed under a Creative Commons Attribution 4.0 International License.</w:t>
+    </w:r>
+  </w:p>
+  <w:p>
+    <w:pPr>
+      <w:pStyle w:val="Footer"/>
+      <w:rPr>
+        <w:sz w:val="20"/>
+        <w:szCs w:val="20"/>
+      </w:rPr>
+    </w:pPr>
+    <w:r>
+      <w:rPr>
+        <w:sz w:val="20"/>
+        <w:szCs w:val="20"/>
+      </w:rPr>
+      <w:t xml:space="preserve">Parts taken from </w:t>
+    </w:r>
+    <w:r>
+      <w:rPr>
+        <w:i/>
+        <w:iCs/>
+        <w:sz w:val="20"/>
+        <w:szCs w:val="20"/>
+      </w:rPr>
+      <w:t>Elementary Algebra 2e</w:t>
+    </w:r>
+    <w:r>
+      <w:rPr>
+        <w:sz w:val="20"/>
+        <w:szCs w:val="20"/>
+      </w:rPr>
+      <w:t xml:space="preserve"> by </w:t>
+    </w:r>
+    <w:r>
+      <w:rPr>
+        <w:sz w:val="20"/>
+        <w:szCs w:val="20"/>
+      </w:rPr>
+      <w:t>Lynn Marecek, MaryAnne Anthony-Smith, Andrea Honeycutt Mathis</w:t>
+    </w:r>
+    <w:r>
+      <w:rPr>
+        <w:noProof/>
+        <w:sz w:val="20"/>
+        <w:szCs w:val="20"/>
+      </w:rPr>
+      <w:drawing>
+        <wp:anchor distT="0" distB="0" distL="114300" distR="114300" simplePos="0" relativeHeight="251658240" behindDoc="0" locked="0" layoutInCell="1" allowOverlap="1" wp14:anchorId="62C68590" wp14:editId="654802C6">
+          <wp:simplePos x="0" y="0"/>
+          <wp:positionH relativeFrom="margin">
+            <wp:align>right</wp:align>
+          </wp:positionH>
+          <wp:positionV relativeFrom="bottomMargin">
+            <wp:align>top</wp:align>
+          </wp:positionV>
+          <wp:extent cx="758952" cy="146304"/>
+          <wp:effectExtent l="0" t="0" r="3175" b="6350"/>
+          <wp:wrapSquare wrapText="bothSides"/>
+          <wp:docPr id="1" name="Picture 1"/>
+          <wp:cNvGraphicFramePr>
+            <a:graphicFrameLocks xmlns:a="http://schemas.openxmlformats.org/drawingml/2006/main" noChangeAspect="1"/>
+          </wp:cNvGraphicFramePr>
+          <a:graphic xmlns:a="http://schemas.openxmlformats.org/drawingml/2006/main">
+            <a:graphicData uri="http://schemas.openxmlformats.org/drawingml/2006/picture">
+              <pic:pic xmlns:pic="http://schemas.openxmlformats.org/drawingml/2006/picture">
+                <pic:nvPicPr>
+                  <pic:cNvPr id="0" name="Picture 1"/>
+                  <pic:cNvPicPr>
+                    <a:picLocks noChangeAspect="1" noChangeArrowheads="1"/>
+                  </pic:cNvPicPr>
+                </pic:nvPicPr>
+                <pic:blipFill>
+                  <a:blip r:embed="rId1">
+                    <a:extLst>
+                      <a:ext uri="{28A0092B-C50C-407E-A947-70E740481C1C}">
+                        <a14:useLocalDpi xmlns:a14="http://schemas.microsoft.com/office/drawing/2010/main" val="0"/>
+                      </a:ext>
+                    </a:extLst>
+                  </a:blip>
+                  <a:srcRect/>
+                  <a:stretch>
+                    <a:fillRect/>
+                  </a:stretch>
+                </pic:blipFill>
+                <pic:spPr bwMode="auto">
+                  <a:xfrm>
+                    <a:off x="0" y="0"/>
+                    <a:ext cx="758952" cy="146304"/>
+                  </a:xfrm>
+                  <a:prstGeom prst="rect">
+                    <a:avLst/>
+                  </a:prstGeom>
+                  <a:noFill/>
+                </pic:spPr>
+              </pic:pic>
+            </a:graphicData>
+          </a:graphic>
+          <wp14:sizeRelH relativeFrom="margin">
+            <wp14:pctWidth>0</wp14:pctWidth>
+          </wp14:sizeRelH>
+          <wp14:sizeRelV relativeFrom="margin">
+            <wp14:pctHeight>0</wp14:pctHeight>
+          </wp14:sizeRelV>
+        </wp:anchor>
+      </w:drawing>
+    </w:r>
+    <w:r>
+      <w:rPr>
+        <w:sz w:val="20"/>
+        <w:szCs w:val="20"/>
+      </w:rPr>
+      <w:t xml:space="preserve"> under </w:t>
+    </w:r>
+    <w:r>
+      <w:rPr>
+        <w:sz w:val="20"/>
+        <w:szCs w:val="20"/>
+      </w:rPr>
+      <w:t>a Creative Commons Attribution 4.0 International License.</w:t>
+    </w:r>
+  </w:p>
   <w:p>
     <w:pPr>
       <w:pStyle w:val="Footer"/>

</xml_diff>